<commit_message>
relocate refs, and add 创客空间参与模型
</commit_message>
<xml_diff>
--- a/训练中心创客交叉融合空间建设/doc/创客融合空间运行模式.docx
+++ b/训练中心创客交叉融合空间建设/doc/创客融合空间运行模式.docx
@@ -86,23 +86,11 @@
       </w:r>
     </w:p>
     <w:p/>
-    <w:p>
-      <w:bookmarkStart w:id="0" w:name="_GoBack"/>
-      <w:bookmarkEnd w:id="0"/>
-    </w:p>
-    <w:p>
-      <w:pPr>
-        <w:rPr>
-          <w:rFonts w:hint="eastAsia"/>
-        </w:rPr>
-      </w:pPr>
-    </w:p>
+    <w:p/>
+    <w:p/>
     <w:p>
       <w:pPr>
         <w:pStyle w:val="Heading1"/>
-        <w:rPr>
-          <w:rFonts w:hint="eastAsia"/>
-        </w:rPr>
       </w:pPr>
       <w:r>
         <w:rPr>
@@ -128,11 +116,6 @@
       <w:proofErr w:type="gramEnd"/>
     </w:p>
     <w:p>
-      <w:pPr>
-        <w:rPr>
-          <w:rFonts w:hint="eastAsia"/>
-        </w:rPr>
-      </w:pPr>
       <w:r>
         <w:rPr>
           <w:rFonts w:hint="eastAsia"/>
@@ -259,13 +242,7 @@
         <w:t>老师</w:t>
       </w:r>
     </w:p>
-    <w:p>
-      <w:pPr>
-        <w:rPr>
-          <w:rFonts w:hint="eastAsia"/>
-        </w:rPr>
-      </w:pPr>
-    </w:p>
+    <w:p/>
     <w:p>
       <w:pPr>
         <w:pStyle w:val="Heading2"/>
@@ -280,9 +257,6 @@
     <w:p>
       <w:pPr>
         <w:ind w:firstLine="420"/>
-        <w:rPr>
-          <w:rFonts w:hint="eastAsia"/>
-        </w:rPr>
       </w:pPr>
       <w:r>
         <w:rPr>
@@ -345,6 +319,17 @@
           <w:rFonts w:hint="eastAsia"/>
         </w:rPr>
       </w:pPr>
+      <w:r>
+        <w:rPr>
+          <w:rFonts w:hint="eastAsia"/>
+        </w:rPr>
+        <w:t>参与模型</w:t>
+      </w:r>
+      <w:r>
+        <w:t>及周边资源</w:t>
+      </w:r>
+      <w:bookmarkStart w:id="0" w:name="_GoBack"/>
+      <w:bookmarkEnd w:id="0"/>
     </w:p>
     <w:sectPr>
       <w:pgSz w:w="11906" w:h="16838"/>

</xml_diff>